<commit_message>
add snr for process
</commit_message>
<xml_diff>
--- a/Lab4/report.docx
+++ b/Lab4/report.docx
@@ -335,17 +335,8 @@
                 <w:rFonts w:ascii="Times New Roman" w:eastAsia="宋体" w:hAnsi="Times New Roman" w:cs="Times New Roman" w:hint="eastAsia"/>
                 <w:sz w:val="28"/>
               </w:rPr>
-              <w:t>王</w:t>
-            </w:r>
-            <w:proofErr w:type="gramStart"/>
-            <w:r>
-              <w:rPr>
-                <w:rFonts w:ascii="Times New Roman" w:eastAsia="宋体" w:hAnsi="Times New Roman" w:cs="Times New Roman" w:hint="eastAsia"/>
-                <w:sz w:val="28"/>
-              </w:rPr>
-              <w:t>丁子睿</w:t>
-            </w:r>
-            <w:proofErr w:type="gramEnd"/>
+              <w:t>王丁子睿</w:t>
+            </w:r>
           </w:p>
         </w:tc>
       </w:tr>
@@ -412,7 +403,6 @@
                 <w:sz w:val="28"/>
               </w:rPr>
             </w:pPr>
-            <w:proofErr w:type="gramStart"/>
             <w:r>
               <w:rPr>
                 <w:rFonts w:ascii="Times New Roman" w:eastAsia="宋体" w:hAnsi="Times New Roman" w:cs="Times New Roman"/>
@@ -420,7 +410,6 @@
               </w:rPr>
               <w:t>班号</w:t>
             </w:r>
-            <w:proofErr w:type="gramEnd"/>
           </w:p>
         </w:tc>
         <w:tc>
@@ -1196,21 +1185,7 @@
         <w:rPr>
           <w:rFonts w:hint="eastAsia"/>
         </w:rPr>
-        <w:t>为了能够</w:t>
-      </w:r>
-      <w:proofErr w:type="gramStart"/>
-      <w:r>
-        <w:rPr>
-          <w:rFonts w:hint="eastAsia"/>
-        </w:rPr>
-        <w:t>实现降维的</w:t>
-      </w:r>
-      <w:proofErr w:type="gramEnd"/>
-      <w:r>
-        <w:rPr>
-          <w:rFonts w:hint="eastAsia"/>
-        </w:rPr>
-        <w:t>效果</w:t>
+        <w:t>为了能够实现降维的效果</w:t>
       </w:r>
       <w:r>
         <w:rPr>
@@ -2190,21 +2165,7 @@
         <w:rPr>
           <w:rFonts w:hint="eastAsia"/>
         </w:rPr>
-        <w:t>生成的数据</w:t>
-      </w:r>
-      <w:proofErr w:type="gramStart"/>
-      <w:r>
-        <w:rPr>
-          <w:rFonts w:hint="eastAsia"/>
-        </w:rPr>
-        <w:t>集如下</w:t>
-      </w:r>
-      <w:proofErr w:type="gramEnd"/>
-      <w:r>
-        <w:rPr>
-          <w:rFonts w:hint="eastAsia"/>
-        </w:rPr>
-        <w:t>图所示</w:t>
+        <w:t>生成的数据集如下图所示</w:t>
       </w:r>
       <w:r>
         <w:rPr>
@@ -2307,35 +2268,7 @@
         <w:rPr>
           <w:rFonts w:hint="eastAsia"/>
         </w:rPr>
-        <w:t>为了防止数值的大小对</w:t>
-      </w:r>
-      <w:proofErr w:type="gramStart"/>
-      <w:r>
-        <w:rPr>
-          <w:rFonts w:hint="eastAsia"/>
-        </w:rPr>
-        <w:t>降维产生</w:t>
-      </w:r>
-      <w:proofErr w:type="gramEnd"/>
-      <w:r>
-        <w:rPr>
-          <w:rFonts w:hint="eastAsia"/>
-        </w:rPr>
-        <w:t>较大的影响，首先需要对数据进行归一化处理，即所有的数据减掉各维的平均值，然后除以各维的</w:t>
-      </w:r>
-      <w:proofErr w:type="gramStart"/>
-      <w:r>
-        <w:rPr>
-          <w:rFonts w:hint="eastAsia"/>
-        </w:rPr>
-        <w:t>最大值减最小值</w:t>
-      </w:r>
-      <w:proofErr w:type="gramEnd"/>
-      <w:r>
-        <w:rPr>
-          <w:rFonts w:hint="eastAsia"/>
-        </w:rPr>
-        <w:t>，将数据压缩到</w:t>
+        <w:t>为了防止数值的大小对降维产生较大的影响，首先需要对数据进行归一化处理，即所有的数据减掉各维的平均值，然后除以各维的最大值减最小值，将数据压缩到</w:t>
       </w:r>
       <w:r>
         <w:t>[0, 1]</w:t>
@@ -2355,41 +2288,13 @@
         <w:rPr>
           <w:rFonts w:hint="eastAsia"/>
         </w:rPr>
-        <w:t>然后我们计算得到数据集的协方差矩阵，考虑到特征向量可以一定程度地反应矩阵的性质，所以我们可以对协方差矩阵做奇异值分解，然后在按照奇异值由大到小的顺序排列的情况下，取前k</w:t>
-      </w:r>
-      <w:proofErr w:type="gramStart"/>
-      <w:r>
-        <w:rPr>
-          <w:rFonts w:hint="eastAsia"/>
-        </w:rPr>
-        <w:t>个</w:t>
-      </w:r>
-      <w:proofErr w:type="gramEnd"/>
-      <w:r>
-        <w:rPr>
-          <w:rFonts w:hint="eastAsia"/>
-        </w:rPr>
-        <w:t>特征向量张成的空间作为结果空间，将各点投影到该空间中</w:t>
-      </w:r>
-      <w:r>
-        <w:rPr>
-          <w:rFonts w:hint="eastAsia"/>
-        </w:rPr>
-        <w:t>，从而</w:t>
-      </w:r>
-      <w:proofErr w:type="gramStart"/>
-      <w:r>
-        <w:rPr>
-          <w:rFonts w:hint="eastAsia"/>
-        </w:rPr>
-        <w:t>起到降维的</w:t>
-      </w:r>
-      <w:proofErr w:type="gramEnd"/>
-      <w:r>
-        <w:rPr>
-          <w:rFonts w:hint="eastAsia"/>
-        </w:rPr>
-        <w:t>效果。</w:t>
+        <w:t>然后我们计算得到数据集的协方差矩阵，考虑到特征向量可以一定程度地反应矩阵的性质，所以我们可以对协方差矩阵做奇异值分解，然后在按照奇异值由大到小的顺序排列的情况下，取前k个特征向量张成的空间作为结果空间，将各点投影到该空间中</w:t>
+      </w:r>
+      <w:r>
+        <w:rPr>
+          <w:rFonts w:hint="eastAsia"/>
+        </w:rPr>
+        <w:t>，从而起到降维的效果。</w:t>
       </w:r>
     </w:p>
     <w:p>
@@ -2522,19 +2427,11 @@
           <m:t>X</m:t>
         </m:r>
       </m:oMath>
-      <w:proofErr w:type="gramStart"/>
-      <w:r>
-        <w:rPr>
-          <w:rFonts w:hint="eastAsia"/>
-        </w:rPr>
-        <w:t>为点集向量</w:t>
-      </w:r>
-      <w:proofErr w:type="gramEnd"/>
-      <w:r>
-        <w:rPr>
-          <w:rFonts w:hint="eastAsia"/>
-        </w:rPr>
-        <w:t>矩阵。</w:t>
+      <w:r>
+        <w:rPr>
+          <w:rFonts w:hint="eastAsia"/>
+        </w:rPr>
+        <w:t>为点集向量矩阵。</w:t>
       </w:r>
     </w:p>
     <w:p>
@@ -2679,21 +2576,7 @@
         <w:rPr>
           <w:rFonts w:hint="eastAsia"/>
         </w:rPr>
-        <w:t>，</w:t>
-      </w:r>
-      <w:proofErr w:type="gramStart"/>
-      <w:r>
-        <w:rPr>
-          <w:rFonts w:hint="eastAsia"/>
-        </w:rPr>
-        <w:t>将点集投影</w:t>
-      </w:r>
-      <w:proofErr w:type="gramEnd"/>
-      <w:r>
-        <w:rPr>
-          <w:rFonts w:hint="eastAsia"/>
-        </w:rPr>
-        <w:t>到这个空间中</w:t>
+        <w:t>，将点集投影到这个空间中</w:t>
       </w:r>
     </w:p>
     <w:p>
@@ -3179,9 +3062,6 @@
     <w:p>
       <w:pPr>
         <w:ind w:left="420"/>
-        <w:rPr>
-          <w:rFonts w:hint="eastAsia"/>
-        </w:rPr>
       </w:pPr>
       <w:r>
         <w:rPr>
@@ -3190,9 +3070,65 @@
         <w:t>由于维数下降了100，信息损失可能较大，导致转换回原图后效果较差。</w:t>
       </w:r>
     </w:p>
+    <w:p>
+      <w:pPr>
+        <w:ind w:left="420"/>
+      </w:pPr>
+      <w:r>
+        <w:rPr>
+          <w:rFonts w:hint="eastAsia"/>
+        </w:rPr>
+        <w:t>计算信噪比：</w:t>
+      </w:r>
+    </w:p>
+    <w:p>
+      <w:pPr>
+        <w:ind w:left="420"/>
+        <w:rPr>
+          <w:rFonts w:hint="eastAsia"/>
+        </w:rPr>
+      </w:pPr>
+      <w:r>
+        <w:drawing>
+          <wp:inline distT="0" distB="0" distL="0" distR="0" wp14:anchorId="2860FC32" wp14:editId="2BB7D4B8">
+            <wp:extent cx="2333642" cy="419103"/>
+            <wp:effectExtent l="0" t="0" r="9525" b="0"/>
+            <wp:docPr id="6" name="图片 6"/>
+            <wp:cNvGraphicFramePr>
+              <a:graphicFrameLocks xmlns:a="http://schemas.openxmlformats.org/drawingml/2006/main" noChangeAspect="1"/>
+            </wp:cNvGraphicFramePr>
+            <a:graphic xmlns:a="http://schemas.openxmlformats.org/drawingml/2006/main">
+              <a:graphicData uri="http://schemas.openxmlformats.org/drawingml/2006/picture">
+                <pic:pic xmlns:pic="http://schemas.openxmlformats.org/drawingml/2006/picture">
+                  <pic:nvPicPr>
+                    <pic:cNvPr id="1" name=""/>
+                    <pic:cNvPicPr/>
+                  </pic:nvPicPr>
+                  <pic:blipFill>
+                    <a:blip r:embed="rId14"/>
+                    <a:stretch>
+                      <a:fillRect/>
+                    </a:stretch>
+                  </pic:blipFill>
+                  <pic:spPr>
+                    <a:xfrm>
+                      <a:off x="0" y="0"/>
+                      <a:ext cx="2333642" cy="419103"/>
+                    </a:xfrm>
+                    <a:prstGeom prst="rect">
+                      <a:avLst/>
+                    </a:prstGeom>
+                  </pic:spPr>
+                </pic:pic>
+              </a:graphicData>
+            </a:graphic>
+          </wp:inline>
+        </w:drawing>
+      </w:r>
+    </w:p>
     <w:sectPr>
-      <w:headerReference w:type="default" r:id="rId14"/>
-      <w:footerReference w:type="default" r:id="rId15"/>
+      <w:headerReference w:type="default" r:id="rId15"/>
+      <w:footerReference w:type="default" r:id="rId16"/>
       <w:pgSz w:w="11906" w:h="16838"/>
       <w:pgMar w:top="1440" w:right="1800" w:bottom="1440" w:left="1800" w:header="851" w:footer="992" w:gutter="0"/>
       <w:pgNumType w:start="1"/>

</xml_diff>